<commit_message>
cleaned data for accessioning
</commit_message>
<xml_diff>
--- a/manuscript/BarnebyLives-An-R-package-to-create-and-qc-herbarium-labels.docx
+++ b/manuscript/BarnebyLives-An-R-package-to-create-and-qc-herbarium-labels.docx
@@ -28,10 +28,6 @@
         <w:rPr/>
       </w:pPr>
       <w:r>
-        <w:rPr/>
-        <w:t xml:space="preserve"> </w:t>
-      </w:r>
-      <w:r>
         <w:rPr>
           <w:b/>
           <w:bCs/>
@@ -682,7 +678,6 @@
         <w:pStyle w:val="Heading1"/>
         <w:rPr/>
       </w:pPr>
-      <w:bookmarkStart w:id="0" w:name="methods-and-results"/>
       <w:r>
         <w:rPr/>
         <w:t>METHODS AND RESULTS</w:t>
@@ -759,7 +754,7 @@
         <w:pStyle w:val="Heading2"/>
         <w:rPr/>
       </w:pPr>
-      <w:bookmarkStart w:id="1" w:name="usage"/>
+      <w:bookmarkStart w:id="0" w:name="usage"/>
       <w:r>
         <w:rPr/>
         <w:t>Usage</w:t>
@@ -856,14 +851,13 @@
         <w:rPr/>
         <w:t>. While these steps are run through a shell scripting language such as bash, we have wrapped them in R functions that bypass the need to enter the commands directly into a shell terminal outside of RStudio. Unfortunately, we have not found Windows alternatives to pdfam and pdftek, so we are unable to offer the final label-generating functionality on that operating system, but suspect Ubuntu subsystem for Windows may allow for integration of these tools.</w:t>
       </w:r>
-      <w:bookmarkEnd w:id="1"/>
+      <w:bookmarkEnd w:id="0"/>
     </w:p>
     <w:p>
       <w:pPr>
         <w:pStyle w:val="Heading2"/>
         <w:rPr/>
       </w:pPr>
-      <w:bookmarkStart w:id="2" w:name="functionality"/>
       <w:r>
         <w:rPr/>
         <w:t>Functionality</w:t>
@@ -1244,7 +1238,6 @@
         <w:pStyle w:val="Heading3"/>
         <w:rPr/>
       </w:pPr>
-      <w:bookmarkStart w:id="3" w:name="herbarium-collections"/>
       <w:r>
         <w:rPr/>
         <w:t>Herbarium Collections</w:t>
@@ -1331,21 +1324,20 @@
         <w:pStyle w:val="TextBody"/>
         <w:rPr/>
       </w:pPr>
-      <w:bookmarkStart w:id="4" w:name="functionality"/>
-      <w:bookmarkStart w:id="5" w:name="herbarium-collections"/>
+      <w:bookmarkStart w:id="1" w:name="herbarium-collections"/>
+      <w:bookmarkStart w:id="2" w:name="functionality"/>
       <w:r>
         <w:rPr/>
         <w:t>Most of the local run time is attributable to the spatial (205.254sec), and taxonomic operations (17.253sec), while formatting data for labels took 0.379sec. The spell check of the scientific name accounted for nearly all of the time (17.006sec) spent performing local taxonomic operations. The generation of labels consumed around eight minutes (509.931sec) for the rendering, and an additional 58.60sec to combine the 182 sheets to a single Portable Document Format (PDF). The total label generation run time for processing these 729 collections was 15 minutes. In total the 729 collections, which underwent all processing steps, took 24 minutes to process.</w:t>
       </w:r>
-      <w:bookmarkEnd w:id="4"/>
-      <w:bookmarkEnd w:id="5"/>
+      <w:bookmarkEnd w:id="1"/>
+      <w:bookmarkEnd w:id="2"/>
     </w:p>
     <w:p>
       <w:pPr>
         <w:pStyle w:val="Heading2"/>
         <w:rPr/>
       </w:pPr>
-      <w:bookmarkStart w:id="6" w:name="results"/>
       <w:r>
         <w:rPr/>
         <w:t>RESULTS</w:t>
@@ -1442,21 +1434,20 @@
         <w:pStyle w:val="ImageCaption"/>
         <w:rPr/>
       </w:pPr>
-      <w:bookmarkStart w:id="7" w:name="methods-and-results"/>
-      <w:bookmarkStart w:id="8" w:name="results"/>
+      <w:bookmarkStart w:id="3" w:name="results"/>
+      <w:bookmarkStart w:id="4" w:name="methods-and-results"/>
       <w:r>
         <w:rPr/>
         <w:t>Data Sources</w:t>
       </w:r>
-      <w:bookmarkEnd w:id="7"/>
-      <w:bookmarkEnd w:id="8"/>
+      <w:bookmarkEnd w:id="3"/>
+      <w:bookmarkEnd w:id="4"/>
     </w:p>
     <w:p>
       <w:pPr>
         <w:pStyle w:val="Heading1"/>
         <w:rPr/>
       </w:pPr>
-      <w:bookmarkStart w:id="9" w:name="discussion"/>
       <w:r>
         <w:rPr/>
         <w:t>DISCUSSION</w:t>
@@ -1579,19 +1570,18 @@
         <w:pStyle w:val="ImageCaption"/>
         <w:rPr/>
       </w:pPr>
-      <w:bookmarkStart w:id="10" w:name="discussion"/>
+      <w:bookmarkStart w:id="5" w:name="discussion"/>
       <w:r>
         <w:rPr/>
         <w:t>A label generated from a default template</w:t>
       </w:r>
-      <w:bookmarkEnd w:id="10"/>
+      <w:bookmarkEnd w:id="5"/>
     </w:p>
     <w:p>
       <w:pPr>
         <w:pStyle w:val="Heading1"/>
         <w:rPr/>
       </w:pPr>
-      <w:bookmarkStart w:id="11" w:name="conclusions"/>
       <w:r>
         <w:rPr/>
         <w:t>CONCLUSIONS</w:t>
@@ -1602,19 +1592,18 @@
         <w:pStyle w:val="FirstParagraph"/>
         <w:rPr/>
       </w:pPr>
-      <w:bookmarkStart w:id="12" w:name="conclusions"/>
+      <w:bookmarkStart w:id="6" w:name="conclusions"/>
       <w:r>
         <w:rPr/>
         <w:t>BarnebyLives is an R package that can be used to rapidly acquire relevant geographic and taxonomic data. It can also perform specialized spell checks and assorted curatorial tasks to produce both digital and analog data. The package relies on no licensed software, such as the Microsoft Office suite, and is suitable for install on all major operating systems (Windows, Mac, Linux), however currently label generation support is only offered on Linux and Mac, with a small amount of use of the command line, which may be called from the Rstudio rather than a ‘traditional’ terminal.</w:t>
       </w:r>
-      <w:bookmarkEnd w:id="12"/>
+      <w:bookmarkEnd w:id="6"/>
     </w:p>
     <w:p>
       <w:pPr>
         <w:pStyle w:val="Heading1"/>
         <w:rPr/>
       </w:pPr>
-      <w:bookmarkStart w:id="13" w:name="author-contributions"/>
       <w:r>
         <w:rPr/>
         <w:t>AUTHOR CONTRIBUTIONS</w:t>
@@ -1625,19 +1614,18 @@
         <w:pStyle w:val="FirstParagraph"/>
         <w:rPr/>
       </w:pPr>
-      <w:bookmarkStart w:id="14" w:name="author-contributions"/>
+      <w:bookmarkStart w:id="7" w:name="author-contributions"/>
       <w:r>
         <w:rPr/>
         <w:t>The project was conceptualized by R.C.B. The program was written by R.C.B. Data collection and analysis were performed by R.C.B. R.C.B. &amp; J.B.F wrote the manuscript, and both authors approved the final version of the manuscript.</w:t>
       </w:r>
-      <w:bookmarkEnd w:id="14"/>
+      <w:bookmarkEnd w:id="7"/>
     </w:p>
     <w:p>
       <w:pPr>
         <w:pStyle w:val="Heading1"/>
         <w:rPr/>
       </w:pPr>
-      <w:bookmarkStart w:id="15" w:name="acknowledgements"/>
       <w:r>
         <w:rPr/>
         <w:t>ACKNOWLEDGEMENTS</w:t>
@@ -1648,19 +1636,19 @@
         <w:pStyle w:val="FirstParagraph"/>
         <w:rPr/>
       </w:pPr>
-      <w:bookmarkStart w:id="16" w:name="acknowledgements"/>
+      <w:bookmarkStart w:id="8" w:name="acknowledgements"/>
       <w:r>
         <w:rPr/>
         <w:t>The Bureau of Land Management is gratefully acknowledged as a provider of funding to R.C.B. for most of his specimen collection activities. We thank the two anonymous peer reviewers who have increased the quality of this manuscript. Several prominent associated collectors of specimens used in this study are thanked: Dani Yashinovitz, Hannah Lovell, Dakota Becerra, Caitlin Miller, Hubert Szczygiel.</w:t>
       </w:r>
-      <w:bookmarkEnd w:id="16"/>
+      <w:bookmarkEnd w:id="8"/>
     </w:p>
     <w:p>
       <w:pPr>
         <w:pStyle w:val="Heading1"/>
         <w:rPr/>
       </w:pPr>
-      <w:bookmarkStart w:id="17" w:name="data-availability-statement"/>
+      <w:bookmarkStart w:id="9" w:name="data-availability-statement"/>
       <w:r>
         <w:rPr/>
         <w:t>DATA AVAILABILITY STATEMENT</w:t>
@@ -1766,14 +1754,14 @@
         <w:rPr/>
         <w:t>.</w:t>
       </w:r>
-      <w:bookmarkEnd w:id="17"/>
+      <w:bookmarkEnd w:id="9"/>
     </w:p>
     <w:p>
       <w:pPr>
         <w:pStyle w:val="Heading1"/>
         <w:rPr/>
       </w:pPr>
-      <w:bookmarkStart w:id="18" w:name="orcid"/>
+      <w:bookmarkStart w:id="10" w:name="orcid"/>
       <w:r>
         <w:rPr/>
         <w:t>ORCID</w:t>
@@ -1809,666 +1797,666 @@
           <w:t>https://orcid.org/0000-0001-9276-1111</w:t>
         </w:r>
       </w:hyperlink>
+      <w:bookmarkEnd w:id="10"/>
+    </w:p>
+    <w:p>
+      <w:pPr>
+        <w:pStyle w:val="Heading1"/>
+        <w:rPr/>
+      </w:pPr>
+      <w:bookmarkStart w:id="11" w:name="references"/>
+      <w:r>
+        <w:rPr/>
+        <w:t>REFERENCES</w:t>
+      </w:r>
+    </w:p>
+    <w:p>
+      <w:pPr>
+        <w:pStyle w:val="Bibliography"/>
+        <w:rPr/>
+      </w:pPr>
+      <w:bookmarkStart w:id="12" w:name="refs"/>
+      <w:bookmarkStart w:id="13" w:name="ref-barrows2016crossroads"/>
+      <w:r>
+        <w:rPr/>
+        <w:t xml:space="preserve">Barrows, C. W., M. L. Murphy-Mariscal, and R. R. Hernandez. 2016. At a crossroads: The nature of natural history in the twenty-first century. </w:t>
+      </w:r>
+      <w:r>
+        <w:rPr>
+          <w:i/>
+          <w:iCs/>
+        </w:rPr>
+        <w:t>BioScience</w:t>
+      </w:r>
+      <w:r>
+        <w:rPr/>
+        <w:t xml:space="preserve"> 66: 592–599.</w:t>
+      </w:r>
+      <w:bookmarkEnd w:id="13"/>
+    </w:p>
+    <w:p>
+      <w:pPr>
+        <w:pStyle w:val="Bibliography"/>
+        <w:rPr/>
+      </w:pPr>
+      <w:bookmarkStart w:id="14" w:name="ref-borges2020schrodinger"/>
+      <w:r>
+        <w:rPr/>
+        <w:t xml:space="preserve">Borges, L. M., V. C. Reis, and R. Izbicki. 2020. Schrodinger’s phenotypes: Herbarium specimens show two-dimensional images are both good and (not so) bad sources of morphological data. </w:t>
+      </w:r>
+      <w:r>
+        <w:rPr>
+          <w:i/>
+          <w:iCs/>
+        </w:rPr>
+        <w:t>Methods in Ecology and Evolution</w:t>
+      </w:r>
+      <w:r>
+        <w:rPr/>
+        <w:t xml:space="preserve"> 11: 1296–1308.</w:t>
+      </w:r>
+      <w:bookmarkEnd w:id="14"/>
+    </w:p>
+    <w:p>
+      <w:pPr>
+        <w:pStyle w:val="Bibliography"/>
+        <w:rPr/>
+      </w:pPr>
+      <w:bookmarkStart w:id="15" w:name="ref-brewer2019factors"/>
+      <w:r>
+        <w:rPr/>
+        <w:t xml:space="preserve">Brewer, G. E., J. J. Clarkson, O. Maurin, A. R. Zuntini, V. Barber, S. Bellot, N. Biggs, et al. 2019. Factors affecting targeted sequencing of 353 nuclear genes from herbarium specimens spanning the diversity of angiosperms. </w:t>
+      </w:r>
+      <w:r>
+        <w:rPr>
+          <w:i/>
+          <w:iCs/>
+        </w:rPr>
+        <w:t>Frontiers in plant science</w:t>
+      </w:r>
+      <w:r>
+        <w:rPr/>
+        <w:t xml:space="preserve"> 10: 1102.</w:t>
+      </w:r>
+      <w:bookmarkEnd w:id="15"/>
+    </w:p>
+    <w:p>
+      <w:pPr>
+        <w:pStyle w:val="Bibliography"/>
+        <w:rPr/>
+      </w:pPr>
+      <w:bookmarkStart w:id="16" w:name="ref-daru2018widespread"/>
+      <w:r>
+        <w:rPr/>
+        <w:t xml:space="preserve">Daru, B. H., D. S. Park, R. B. Primack, C. G. Willis, D. S. Barrington, T. J. Whitfeld, T. G. Seidler, et al. 2018. Widespread sampling biases in herbaria revealed from large-scale digitization. </w:t>
+      </w:r>
+      <w:r>
+        <w:rPr>
+          <w:i/>
+          <w:iCs/>
+        </w:rPr>
+        <w:t>New Phytologist</w:t>
+      </w:r>
+      <w:r>
+        <w:rPr/>
+        <w:t xml:space="preserve"> 217: 939–955.</w:t>
+      </w:r>
+      <w:bookmarkEnd w:id="16"/>
+    </w:p>
+    <w:p>
+      <w:pPr>
+        <w:pStyle w:val="Bibliography"/>
+        <w:rPr/>
+      </w:pPr>
+      <w:bookmarkStart w:id="17" w:name="ref-davis2023herbarium"/>
+      <w:r>
+        <w:rPr/>
+        <w:t xml:space="preserve">Davis, C. C. 2023. The herbarium of the future. </w:t>
+      </w:r>
+      <w:r>
+        <w:rPr>
+          <w:i/>
+          <w:iCs/>
+        </w:rPr>
+        <w:t>Trends in Ecology &amp; Evolution</w:t>
+      </w:r>
+      <w:r>
+        <w:rPr/>
+        <w:t xml:space="preserve"> 38: 412–423.</w:t>
+      </w:r>
+      <w:bookmarkEnd w:id="17"/>
+    </w:p>
+    <w:p>
+      <w:pPr>
+        <w:pStyle w:val="Bibliography"/>
+        <w:rPr/>
+      </w:pPr>
+      <w:bookmarkStart w:id="18" w:name="ref-forman1989herbarium"/>
+      <w:r>
+        <w:rPr/>
+        <w:t>Forman, L., and D. Bridson. 1989. The herbarium handbook. Royal Botanic Gardens Kew.</w:t>
+      </w:r>
       <w:bookmarkEnd w:id="18"/>
     </w:p>
     <w:p>
       <w:pPr>
+        <w:pStyle w:val="Bibliography"/>
+        <w:rPr/>
+      </w:pPr>
+      <w:bookmarkStart w:id="19" w:name="ref-funk2014erosion"/>
+      <w:r>
+        <w:rPr/>
+        <w:t xml:space="preserve">Funk, V. A. 2014. The erosion of collections-based science: Alarming trend or coincidence. </w:t>
+      </w:r>
+      <w:r>
+        <w:rPr>
+          <w:i/>
+          <w:iCs/>
+        </w:rPr>
+        <w:t>The Plant Press</w:t>
+      </w:r>
+      <w:r>
+        <w:rPr/>
+        <w:t xml:space="preserve"> 17: 1–13.</w:t>
+      </w:r>
+      <w:bookmarkEnd w:id="19"/>
+    </w:p>
+    <w:p>
+      <w:pPr>
+        <w:pStyle w:val="Bibliography"/>
+        <w:rPr/>
+      </w:pPr>
+      <w:bookmarkStart w:id="20" w:name="ref-usgs2024padus"/>
+      <w:r>
+        <w:rPr/>
+        <w:t>Gap Analysis Project (GAP), U. S. G. S. (USGS). 2024. Protected areas database of the united states (PAD-US) 4.0.</w:t>
+      </w:r>
+      <w:bookmarkEnd w:id="20"/>
+    </w:p>
+    <w:p>
+      <w:pPr>
+        <w:pStyle w:val="Bibliography"/>
+        <w:rPr/>
+      </w:pPr>
+      <w:bookmarkStart w:id="21" w:name="ref-govaerts2021world"/>
+      <w:r>
+        <w:rPr/>
+        <w:t xml:space="preserve">Govaerts, R., E. Nic Lughadha, N. Black, R. Turner, and A. Paton. 2021. The world checklist of vascular plants, a continuously updated resource for exploring global plant diversity. </w:t>
+      </w:r>
+      <w:r>
+        <w:rPr>
+          <w:i/>
+          <w:iCs/>
+        </w:rPr>
+        <w:t>Scientific data</w:t>
+      </w:r>
+      <w:r>
+        <w:rPr/>
+        <w:t xml:space="preserve"> 8: 215.</w:t>
+      </w:r>
+      <w:bookmarkEnd w:id="21"/>
+    </w:p>
+    <w:p>
+      <w:pPr>
+        <w:pStyle w:val="Bibliography"/>
+        <w:rPr/>
+      </w:pPr>
+      <w:bookmarkStart w:id="22" w:name="ref-greve2016realising"/>
+      <w:r>
+        <w:rPr/>
+        <w:t xml:space="preserve">Greve, M., A. M. Lykke, C. W. Fagg, R. E. Gereau, G. P. Lewis, R. Marchant, A. R. Marshall, et al. 2016. Realising the potential of herbarium records for conservation biology. </w:t>
+      </w:r>
+      <w:r>
+        <w:rPr>
+          <w:i/>
+          <w:iCs/>
+        </w:rPr>
+        <w:t>South African Journal of Botany</w:t>
+      </w:r>
+      <w:r>
+        <w:rPr/>
+        <w:t xml:space="preserve"> 105: 317–323.</w:t>
+      </w:r>
+      <w:bookmarkEnd w:id="22"/>
+    </w:p>
+    <w:p>
+      <w:pPr>
+        <w:pStyle w:val="Bibliography"/>
+        <w:rPr/>
+      </w:pPr>
+      <w:bookmarkStart w:id="23" w:name="ref-gries2014symbiota"/>
+      <w:r>
+        <w:rPr/>
+        <w:t xml:space="preserve">Gries, C., M. E. E. Gilbert, and N. M. Franz. 2014. Symbiota–a virtual platform for creating voucher-based biodiversity information communities. </w:t>
+      </w:r>
+      <w:r>
+        <w:rPr>
+          <w:i/>
+          <w:iCs/>
+        </w:rPr>
+        <w:t>Biodiversity data journal</w:t>
+      </w:r>
+      <w:r>
+        <w:rPr/>
+        <w:t>.</w:t>
+      </w:r>
+      <w:bookmarkEnd w:id="23"/>
+    </w:p>
+    <w:p>
+      <w:pPr>
+        <w:pStyle w:val="Bibliography"/>
+        <w:rPr/>
+      </w:pPr>
+      <w:bookmarkStart w:id="24" w:name="ref-hitchcock2018flora"/>
+      <w:r>
+        <w:rPr/>
+        <w:t>Hitchcock, C. L., and A. Cronquist. 2018. Flora of the pacific northwest: An illustrated manual. University of Washington Press.</w:t>
+      </w:r>
+      <w:bookmarkEnd w:id="24"/>
+    </w:p>
+    <w:p>
+      <w:pPr>
+        <w:pStyle w:val="Bibliography"/>
+        <w:rPr/>
+      </w:pPr>
+      <w:bookmarkStart w:id="25" w:name="ref-holmgren2017"/>
+      <w:r>
+        <w:rPr/>
+        <w:t>Holmgren, N., and P. Holmgren. 1988. Intermountain flora v. 7. The New York Botanical Garden Press, New York.</w:t>
+      </w:r>
+      <w:bookmarkEnd w:id="25"/>
+    </w:p>
+    <w:p>
+      <w:pPr>
+        <w:pStyle w:val="Bibliography"/>
+        <w:rPr/>
+      </w:pPr>
+      <w:bookmarkStart w:id="26" w:name="ref-james2018herbarium"/>
+      <w:r>
+        <w:rPr/>
+        <w:t xml:space="preserve">James, S. A., P. S. Soltis, L. Belbin, A. D. Chapman, G. Nelson, D. L. Paul, and M. Collins. 2018. Herbarium data: Global biodiversity and societal botanical needs for novel research. </w:t>
+      </w:r>
+      <w:r>
+        <w:rPr>
+          <w:i/>
+          <w:iCs/>
+        </w:rPr>
+        <w:t>Applications in plant sciences</w:t>
+      </w:r>
+      <w:r>
+        <w:rPr/>
+        <w:t xml:space="preserve"> 6: e1024.</w:t>
+      </w:r>
+      <w:bookmarkEnd w:id="26"/>
+    </w:p>
+    <w:p>
+      <w:pPr>
+        <w:pStyle w:val="Bibliography"/>
+        <w:rPr/>
+      </w:pPr>
+      <w:bookmarkStart w:id="27" w:name="ref-manzano2021fair"/>
+      <w:r>
+        <w:rPr/>
+        <w:t xml:space="preserve">Manzano, S., and A. C. Julier. 2021. How FAIR are plant sciences in the twenty-first century? The pressing need for reproducibility in plant ecology and evolution. </w:t>
+      </w:r>
+      <w:r>
+        <w:rPr>
+          <w:i/>
+          <w:iCs/>
+        </w:rPr>
+        <w:t>Proceedings of the Royal Society B</w:t>
+      </w:r>
+      <w:r>
+        <w:rPr/>
+        <w:t xml:space="preserve"> 288: 20202597.</w:t>
+      </w:r>
+      <w:bookmarkEnd w:id="27"/>
+    </w:p>
+    <w:p>
+      <w:pPr>
+        <w:pStyle w:val="Bibliography"/>
+        <w:rPr/>
+      </w:pPr>
+      <w:bookmarkStart w:id="28" w:name="ref-marsico2020small"/>
+      <w:r>
+        <w:rPr/>
+        <w:t xml:space="preserve">Marsico, T. D., E. R. Krimmel, J. R. Carter, E. L. Gillespie, P. D. Lowe, R. McCauley, A. B. Morris, et al. 2020. Small herbaria contribute unique biogeographic records to county, locality, and temporal scales. </w:t>
+      </w:r>
+      <w:r>
+        <w:rPr>
+          <w:i/>
+          <w:iCs/>
+        </w:rPr>
+        <w:t>American journal of botany</w:t>
+      </w:r>
+      <w:r>
+        <w:rPr/>
+        <w:t xml:space="preserve"> 107: 1577–1587.</w:t>
+      </w:r>
+      <w:bookmarkEnd w:id="28"/>
+    </w:p>
+    <w:p>
+      <w:pPr>
+        <w:pStyle w:val="Bibliography"/>
+        <w:rPr/>
+      </w:pPr>
+      <w:bookmarkStart w:id="29" w:name="ref-mishler2020spatial"/>
+      <w:r>
+        <w:rPr/>
+        <w:t xml:space="preserve">Mishler, B. D., R. Guralnick, P. S. Soltis, S. A. Smith, D. E. Soltis, N. Barve, J. M. Allen, and S. W. Laffan. 2020. Spatial phylogenetics of the north american flora. </w:t>
+      </w:r>
+      <w:r>
+        <w:rPr>
+          <w:i/>
+          <w:iCs/>
+        </w:rPr>
+        <w:t>Journal of Systematics and Evolution</w:t>
+      </w:r>
+      <w:r>
+        <w:rPr/>
+        <w:t xml:space="preserve"> 58: 393–405.</w:t>
+      </w:r>
+      <w:bookmarkEnd w:id="29"/>
+    </w:p>
+    <w:p>
+      <w:pPr>
+        <w:pStyle w:val="Bibliography"/>
+        <w:rPr/>
+      </w:pPr>
+      <w:bookmarkStart w:id="30" w:name="ref-nanglu2023nature"/>
+      <w:r>
+        <w:rPr/>
+        <w:t xml:space="preserve">Nanglu, K., D. de Carle, T. M. Cullen, E. B. Anderson, S. Arif, R. A. Castañeda, L. M. Chang, et al. 2023. The nature of science: The fundamental role of natural history in ecology, evolution, conservation, and education. </w:t>
+      </w:r>
+      <w:r>
+        <w:rPr>
+          <w:i/>
+          <w:iCs/>
+        </w:rPr>
+        <w:t>Ecology and Evolution</w:t>
+      </w:r>
+      <w:r>
+        <w:rPr/>
+        <w:t xml:space="preserve"> 13: e10621.</w:t>
+      </w:r>
+      <w:bookmarkEnd w:id="30"/>
+    </w:p>
+    <w:p>
+      <w:pPr>
+        <w:pStyle w:val="Bibliography"/>
+        <w:rPr/>
+      </w:pPr>
+      <w:bookmarkStart w:id="31" w:name="ref-patten2024geographic"/>
+      <w:r>
+        <w:rPr/>
+        <w:t xml:space="preserve">Patten, N. N., M. L. Gaynor, D. E. Soltis, and P. S. Soltis. 2024. Geographic and taxonomic occurrence r-based scrubbing (gatoRs): An r package and workflow for processing biodiversity data. </w:t>
+      </w:r>
+      <w:r>
+        <w:rPr>
+          <w:i/>
+          <w:iCs/>
+        </w:rPr>
+        <w:t>Applications in Plant Sciences</w:t>
+      </w:r>
+      <w:r>
+        <w:rPr/>
+        <w:t xml:space="preserve"> 12: e11575.</w:t>
+      </w:r>
+      <w:bookmarkEnd w:id="31"/>
+    </w:p>
+    <w:p>
+      <w:pPr>
+        <w:pStyle w:val="Bibliography"/>
+        <w:rPr/>
+      </w:pPr>
+      <w:bookmarkStart w:id="32" w:name="ref-perkins2020Plabel"/>
+      <w:r>
+        <w:rPr/>
+        <w:t>Perkins, K. 2020. Plabel.</w:t>
+      </w:r>
+      <w:bookmarkEnd w:id="32"/>
+    </w:p>
+    <w:p>
+      <w:pPr>
+        <w:pStyle w:val="Bibliography"/>
+        <w:rPr/>
+      </w:pPr>
+      <w:bookmarkStart w:id="33" w:name="ref-powo2024"/>
+      <w:r>
+        <w:rPr/>
+        <w:t>POWO. 2024. Geographic names information system (GNIS) - USGS national map downloadable data collection: U.s. Geological survey.</w:t>
+      </w:r>
+      <w:bookmarkEnd w:id="33"/>
+    </w:p>
+    <w:p>
+      <w:pPr>
+        <w:pStyle w:val="Bibliography"/>
+        <w:rPr/>
+      </w:pPr>
+      <w:bookmarkStart w:id="34" w:name="ref-prather2004decline"/>
+      <w:r>
+        <w:rPr/>
+        <w:t xml:space="preserve">Prather, L. A., O. Alvarez-Fuentes, M. H. Mayfield, and C. J. Ferguson. 2004. The decline of plant collecting in the united states: A threat to the infrastructure of biodiversity studies. </w:t>
+      </w:r>
+      <w:r>
+        <w:rPr>
+          <w:i/>
+          <w:iCs/>
+        </w:rPr>
+        <w:t>Systematic Botany</w:t>
+      </w:r>
+      <w:r>
+        <w:rPr/>
+        <w:t xml:space="preserve"> 29: 15–28.</w:t>
+      </w:r>
+      <w:bookmarkEnd w:id="34"/>
+    </w:p>
+    <w:p>
+      <w:pPr>
+        <w:pStyle w:val="Bibliography"/>
+        <w:rPr/>
+      </w:pPr>
+      <w:bookmarkStart w:id="35" w:name="ref-pyke2010biological"/>
+      <w:r>
+        <w:rPr/>
+        <w:t xml:space="preserve">Pyke, G. H., and P. R. Ehrlich. 2010. Biological collections and ecological/environmental research: A review, some observations and a look to the future. </w:t>
+      </w:r>
+      <w:r>
+        <w:rPr>
+          <w:i/>
+          <w:iCs/>
+        </w:rPr>
+        <w:t>Biological reviews</w:t>
+      </w:r>
+      <w:r>
+        <w:rPr/>
+        <w:t xml:space="preserve"> 85: 247–266.</w:t>
+      </w:r>
+      <w:bookmarkEnd w:id="35"/>
+    </w:p>
+    <w:p>
+      <w:pPr>
+        <w:pStyle w:val="Bibliography"/>
+        <w:rPr/>
+      </w:pPr>
+      <w:bookmarkStart w:id="36" w:name="ref-ronsted2020integrative"/>
+      <w:r>
+        <w:rPr/>
+        <w:t xml:space="preserve">Rønsted, N., O. M. Grace, and M. A. Carine. 2020. Integrative and translational uses of herbarium collections across time, space, and species. </w:t>
+      </w:r>
+      <w:r>
+        <w:rPr>
+          <w:i/>
+          <w:iCs/>
+        </w:rPr>
+        <w:t>Frontiers in Plant Science</w:t>
+      </w:r>
+      <w:r>
+        <w:rPr/>
+        <w:t xml:space="preserve"> 11: 1319.</w:t>
+      </w:r>
+      <w:bookmarkEnd w:id="36"/>
+    </w:p>
+    <w:p>
+      <w:pPr>
+        <w:pStyle w:val="Bibliography"/>
+        <w:rPr/>
+      </w:pPr>
+      <w:bookmarkStart w:id="37" w:name="ref-snethlage2022hierarchical"/>
+      <w:r>
+        <w:rPr/>
+        <w:t xml:space="preserve">Snethlage, M. A., J. Geschke, A. Ranipeta, W. Jetz, N. G. Yoccoz, C. Körner, E. M. Spehn, et al. 2022. A hierarchical inventory of the world’s mountains for global comparative mountain science. </w:t>
+      </w:r>
+      <w:r>
+        <w:rPr>
+          <w:i/>
+          <w:iCs/>
+        </w:rPr>
+        <w:t>Scientific data</w:t>
+      </w:r>
+      <w:r>
+        <w:rPr/>
+        <w:t xml:space="preserve"> 9: 149.</w:t>
+      </w:r>
+      <w:bookmarkEnd w:id="37"/>
+    </w:p>
+    <w:p>
+      <w:pPr>
+        <w:pStyle w:val="Bibliography"/>
+        <w:rPr/>
+      </w:pPr>
+      <w:bookmarkStart w:id="38" w:name="ref-gnis2024"/>
+      <w:r>
+        <w:rPr/>
+        <w:t>Survey, U. S. G. 2023. Geographic names information system (GNIS) - USGS national map downloadable data collection: U.s. Geological survey.</w:t>
+      </w:r>
+      <w:bookmarkEnd w:id="38"/>
+    </w:p>
+    <w:p>
+      <w:pPr>
+        <w:pStyle w:val="Bibliography"/>
+        <w:rPr/>
+      </w:pPr>
+      <w:bookmarkStart w:id="39" w:name="ref-ipni2024"/>
+      <w:r>
+        <w:rPr/>
+        <w:t>The Royal Botanic Gardens, H. U. H. &amp;. L., Kew, and A. N. Herbarium. 2024. International plant names index.</w:t>
+      </w:r>
+      <w:bookmarkEnd w:id="39"/>
+    </w:p>
+    <w:p>
+      <w:pPr>
+        <w:pStyle w:val="Bibliography"/>
+        <w:rPr/>
+      </w:pPr>
+      <w:bookmarkStart w:id="40" w:name="ref-thiers2021herbaria"/>
+      <w:r>
+        <w:rPr/>
+        <w:t>Thiers, B. M. 2021. The world’s herbaria 2021: A summary report based on data from index herbarium.</w:t>
+      </w:r>
+      <w:bookmarkEnd w:id="40"/>
+    </w:p>
+    <w:p>
+      <w:pPr>
+        <w:pStyle w:val="Bibliography"/>
+        <w:rPr/>
+      </w:pPr>
+      <w:bookmarkStart w:id="41" w:name="ref-tosa2021rapid"/>
+      <w:r>
+        <w:rPr/>
+        <w:t xml:space="preserve">Tosa, M. I., E. H. Dziedzic, C. L. Appel, J. Urbina, A. Massey, J. Ruprecht, C. E. Eriksson, et al. 2021. The rapid rise of next-generation natural history. </w:t>
+      </w:r>
+      <w:r>
+        <w:rPr>
+          <w:i/>
+          <w:iCs/>
+        </w:rPr>
+        <w:t>Frontiers in Ecology and Evolution</w:t>
+      </w:r>
+      <w:r>
+        <w:rPr/>
+        <w:t xml:space="preserve"> 9: 698131.</w:t>
+      </w:r>
+      <w:bookmarkEnd w:id="41"/>
+    </w:p>
+    <w:p>
+      <w:pPr>
+        <w:pStyle w:val="Bibliography"/>
+        <w:rPr/>
+      </w:pPr>
+      <w:bookmarkStart w:id="42" w:name="ref-walker2022tigris"/>
+      <w:r>
+        <w:rPr/>
+        <w:t xml:space="preserve">Walker, K. 2024. </w:t>
+      </w:r>
+      <w:hyperlink r:id="rId23">
+        <w:r>
+          <w:rPr>
+            <w:rStyle w:val="InternetLink"/>
+          </w:rPr>
+          <w:t>Tigris: Load census TIGER/line shapefiles</w:t>
+        </w:r>
+      </w:hyperlink>
+      <w:r>
+        <w:rPr/>
+        <w:t>.</w:t>
+      </w:r>
+      <w:bookmarkEnd w:id="42"/>
+    </w:p>
+    <w:p>
+      <w:pPr>
+        <w:pStyle w:val="Bibliography"/>
+        <w:rPr/>
+      </w:pPr>
+      <w:bookmarkStart w:id="43" w:name="ref-welsh2001rupert"/>
+      <w:r>
+        <w:rPr/>
+        <w:t xml:space="preserve">Welsh, S. L. 2001. Rupert c. Barneby (1911-2000). </w:t>
+      </w:r>
+      <w:r>
+        <w:rPr>
+          <w:i/>
+          <w:iCs/>
+        </w:rPr>
+        <w:t>Taxon</w:t>
+      </w:r>
+      <w:r>
+        <w:rPr/>
+        <w:t>.</w:t>
+      </w:r>
+      <w:bookmarkEnd w:id="43"/>
+    </w:p>
+    <w:p>
+      <w:pPr>
+        <w:pStyle w:val="Bibliography"/>
+        <w:rPr/>
+      </w:pPr>
+      <w:bookmarkStart w:id="44" w:name="ref-woodland2007botanists"/>
+      <w:r>
+        <w:rPr/>
+        <w:t xml:space="preserve">Woodland, D. W. 2007. Are botanists becoming the dinosaurs of biology in the 21st century? </w:t>
+      </w:r>
+      <w:r>
+        <w:rPr>
+          <w:i/>
+          <w:iCs/>
+        </w:rPr>
+        <w:t>South African Journal of Botany</w:t>
+      </w:r>
+      <w:r>
+        <w:rPr/>
+        <w:t xml:space="preserve"> 73: 343–346.</w:t>
+      </w:r>
+      <w:bookmarkEnd w:id="11"/>
+      <w:bookmarkEnd w:id="12"/>
+      <w:bookmarkEnd w:id="44"/>
+    </w:p>
+    <w:p>
+      <w:pPr>
         <w:pStyle w:val="Heading1"/>
         <w:rPr/>
       </w:pPr>
-      <w:bookmarkStart w:id="19" w:name="references"/>
-      <w:r>
-        <w:rPr/>
-        <w:t>REFERENCES</w:t>
-      </w:r>
-    </w:p>
-    <w:p>
-      <w:pPr>
-        <w:pStyle w:val="Bibliography"/>
-        <w:rPr/>
-      </w:pPr>
-      <w:bookmarkStart w:id="20" w:name="refs"/>
-      <w:bookmarkStart w:id="21" w:name="ref-barrows2016crossroads"/>
-      <w:r>
-        <w:rPr/>
-        <w:t xml:space="preserve">Barrows, C. W., M. L. Murphy-Mariscal, and R. R. Hernandez. 2016. At a crossroads: The nature of natural history in the twenty-first century. </w:t>
-      </w:r>
-      <w:r>
-        <w:rPr>
-          <w:i/>
-          <w:iCs/>
-        </w:rPr>
-        <w:t>BioScience</w:t>
-      </w:r>
-      <w:r>
-        <w:rPr/>
-        <w:t xml:space="preserve"> 66: 592–599.</w:t>
-      </w:r>
-      <w:bookmarkEnd w:id="21"/>
-    </w:p>
-    <w:p>
-      <w:pPr>
-        <w:pStyle w:val="Bibliography"/>
-        <w:rPr/>
-      </w:pPr>
-      <w:bookmarkStart w:id="22" w:name="ref-borges2020schrodinger"/>
-      <w:r>
-        <w:rPr/>
-        <w:t xml:space="preserve">Borges, L. M., V. C. Reis, and R. Izbicki. 2020. Schrodinger’s phenotypes: Herbarium specimens show two-dimensional images are both good and (not so) bad sources of morphological data. </w:t>
-      </w:r>
-      <w:r>
-        <w:rPr>
-          <w:i/>
-          <w:iCs/>
-        </w:rPr>
-        <w:t>Methods in Ecology and Evolution</w:t>
-      </w:r>
-      <w:r>
-        <w:rPr/>
-        <w:t xml:space="preserve"> 11: 1296–1308.</w:t>
-      </w:r>
-      <w:bookmarkEnd w:id="22"/>
-    </w:p>
-    <w:p>
-      <w:pPr>
-        <w:pStyle w:val="Bibliography"/>
-        <w:rPr/>
-      </w:pPr>
-      <w:bookmarkStart w:id="23" w:name="ref-brewer2019factors"/>
-      <w:r>
-        <w:rPr/>
-        <w:t xml:space="preserve">Brewer, G. E., J. J. Clarkson, O. Maurin, A. R. Zuntini, V. Barber, S. Bellot, N. Biggs, et al. 2019. Factors affecting targeted sequencing of 353 nuclear genes from herbarium specimens spanning the diversity of angiosperms. </w:t>
-      </w:r>
-      <w:r>
-        <w:rPr>
-          <w:i/>
-          <w:iCs/>
-        </w:rPr>
-        <w:t>Frontiers in plant science</w:t>
-      </w:r>
-      <w:r>
-        <w:rPr/>
-        <w:t xml:space="preserve"> 10: 1102.</w:t>
-      </w:r>
-      <w:bookmarkEnd w:id="23"/>
-    </w:p>
-    <w:p>
-      <w:pPr>
-        <w:pStyle w:val="Bibliography"/>
-        <w:rPr/>
-      </w:pPr>
-      <w:bookmarkStart w:id="24" w:name="ref-daru2018widespread"/>
-      <w:r>
-        <w:rPr/>
-        <w:t xml:space="preserve">Daru, B. H., D. S. Park, R. B. Primack, C. G. Willis, D. S. Barrington, T. J. Whitfeld, T. G. Seidler, et al. 2018. Widespread sampling biases in herbaria revealed from large-scale digitization. </w:t>
-      </w:r>
-      <w:r>
-        <w:rPr>
-          <w:i/>
-          <w:iCs/>
-        </w:rPr>
-        <w:t>New Phytologist</w:t>
-      </w:r>
-      <w:r>
-        <w:rPr/>
-        <w:t xml:space="preserve"> 217: 939–955.</w:t>
-      </w:r>
-      <w:bookmarkEnd w:id="24"/>
-    </w:p>
-    <w:p>
-      <w:pPr>
-        <w:pStyle w:val="Bibliography"/>
-        <w:rPr/>
-      </w:pPr>
-      <w:bookmarkStart w:id="25" w:name="ref-davis2023herbarium"/>
-      <w:r>
-        <w:rPr/>
-        <w:t xml:space="preserve">Davis, C. C. 2023. The herbarium of the future. </w:t>
-      </w:r>
-      <w:r>
-        <w:rPr>
-          <w:i/>
-          <w:iCs/>
-        </w:rPr>
-        <w:t>Trends in Ecology &amp; Evolution</w:t>
-      </w:r>
-      <w:r>
-        <w:rPr/>
-        <w:t xml:space="preserve"> 38: 412–423.</w:t>
-      </w:r>
-      <w:bookmarkEnd w:id="25"/>
-    </w:p>
-    <w:p>
-      <w:pPr>
-        <w:pStyle w:val="Bibliography"/>
-        <w:rPr/>
-      </w:pPr>
-      <w:bookmarkStart w:id="26" w:name="ref-forman1989herbarium"/>
-      <w:r>
-        <w:rPr/>
-        <w:t>Forman, L., and D. Bridson. 1989. The herbarium handbook. Royal Botanic Gardens Kew.</w:t>
-      </w:r>
-      <w:bookmarkEnd w:id="26"/>
-    </w:p>
-    <w:p>
-      <w:pPr>
-        <w:pStyle w:val="Bibliography"/>
-        <w:rPr/>
-      </w:pPr>
-      <w:bookmarkStart w:id="27" w:name="ref-funk2014erosion"/>
-      <w:r>
-        <w:rPr/>
-        <w:t xml:space="preserve">Funk, V. A. 2014. The erosion of collections-based science: Alarming trend or coincidence. </w:t>
-      </w:r>
-      <w:r>
-        <w:rPr>
-          <w:i/>
-          <w:iCs/>
-        </w:rPr>
-        <w:t>The Plant Press</w:t>
-      </w:r>
-      <w:r>
-        <w:rPr/>
-        <w:t xml:space="preserve"> 17: 1–13.</w:t>
-      </w:r>
-      <w:bookmarkEnd w:id="27"/>
-    </w:p>
-    <w:p>
-      <w:pPr>
-        <w:pStyle w:val="Bibliography"/>
-        <w:rPr/>
-      </w:pPr>
-      <w:bookmarkStart w:id="28" w:name="ref-usgs2024padus"/>
-      <w:r>
-        <w:rPr/>
-        <w:t>Gap Analysis Project (GAP), U. S. G. S. (USGS). 2024. Protected areas database of the united states (PAD-US) 4.0.</w:t>
-      </w:r>
-      <w:bookmarkEnd w:id="28"/>
-    </w:p>
-    <w:p>
-      <w:pPr>
-        <w:pStyle w:val="Bibliography"/>
-        <w:rPr/>
-      </w:pPr>
-      <w:bookmarkStart w:id="29" w:name="ref-govaerts2021world"/>
-      <w:r>
-        <w:rPr/>
-        <w:t xml:space="preserve">Govaerts, R., E. Nic Lughadha, N. Black, R. Turner, and A. Paton. 2021. The world checklist of vascular plants, a continuously updated resource for exploring global plant diversity. </w:t>
-      </w:r>
-      <w:r>
-        <w:rPr>
-          <w:i/>
-          <w:iCs/>
-        </w:rPr>
-        <w:t>Scientific data</w:t>
-      </w:r>
-      <w:r>
-        <w:rPr/>
-        <w:t xml:space="preserve"> 8: 215.</w:t>
-      </w:r>
-      <w:bookmarkEnd w:id="29"/>
-    </w:p>
-    <w:p>
-      <w:pPr>
-        <w:pStyle w:val="Bibliography"/>
-        <w:rPr/>
-      </w:pPr>
-      <w:bookmarkStart w:id="30" w:name="ref-greve2016realising"/>
-      <w:r>
-        <w:rPr/>
-        <w:t xml:space="preserve">Greve, M., A. M. Lykke, C. W. Fagg, R. E. Gereau, G. P. Lewis, R. Marchant, A. R. Marshall, et al. 2016. Realising the potential of herbarium records for conservation biology. </w:t>
-      </w:r>
-      <w:r>
-        <w:rPr>
-          <w:i/>
-          <w:iCs/>
-        </w:rPr>
-        <w:t>South African Journal of Botany</w:t>
-      </w:r>
-      <w:r>
-        <w:rPr/>
-        <w:t xml:space="preserve"> 105: 317–323.</w:t>
-      </w:r>
-      <w:bookmarkEnd w:id="30"/>
-    </w:p>
-    <w:p>
-      <w:pPr>
-        <w:pStyle w:val="Bibliography"/>
-        <w:rPr/>
-      </w:pPr>
-      <w:bookmarkStart w:id="31" w:name="ref-gries2014symbiota"/>
-      <w:r>
-        <w:rPr/>
-        <w:t xml:space="preserve">Gries, C., M. E. E. Gilbert, and N. M. Franz. 2014. Symbiota–a virtual platform for creating voucher-based biodiversity information communities. </w:t>
-      </w:r>
-      <w:r>
-        <w:rPr>
-          <w:i/>
-          <w:iCs/>
-        </w:rPr>
-        <w:t>Biodiversity data journal</w:t>
-      </w:r>
-      <w:r>
-        <w:rPr/>
-        <w:t>.</w:t>
-      </w:r>
-      <w:bookmarkEnd w:id="31"/>
-    </w:p>
-    <w:p>
-      <w:pPr>
-        <w:pStyle w:val="Bibliography"/>
-        <w:rPr/>
-      </w:pPr>
-      <w:bookmarkStart w:id="32" w:name="ref-hitchcock2018flora"/>
-      <w:r>
-        <w:rPr/>
-        <w:t>Hitchcock, C. L., and A. Cronquist. 2018. Flora of the pacific northwest: An illustrated manual. University of Washington Press.</w:t>
-      </w:r>
-      <w:bookmarkEnd w:id="32"/>
-    </w:p>
-    <w:p>
-      <w:pPr>
-        <w:pStyle w:val="Bibliography"/>
-        <w:rPr/>
-      </w:pPr>
-      <w:bookmarkStart w:id="33" w:name="ref-holmgren2017"/>
-      <w:r>
-        <w:rPr/>
-        <w:t>Holmgren, N., and P. Holmgren. 1988. Intermountain flora v. 7. The New York Botanical Garden Press, New York.</w:t>
-      </w:r>
-      <w:bookmarkEnd w:id="33"/>
-    </w:p>
-    <w:p>
-      <w:pPr>
-        <w:pStyle w:val="Bibliography"/>
-        <w:rPr/>
-      </w:pPr>
-      <w:bookmarkStart w:id="34" w:name="ref-james2018herbarium"/>
-      <w:r>
-        <w:rPr/>
-        <w:t xml:space="preserve">James, S. A., P. S. Soltis, L. Belbin, A. D. Chapman, G. Nelson, D. L. Paul, and M. Collins. 2018. Herbarium data: Global biodiversity and societal botanical needs for novel research. </w:t>
-      </w:r>
-      <w:r>
-        <w:rPr>
-          <w:i/>
-          <w:iCs/>
-        </w:rPr>
-        <w:t>Applications in plant sciences</w:t>
-      </w:r>
-      <w:r>
-        <w:rPr/>
-        <w:t xml:space="preserve"> 6: e1024.</w:t>
-      </w:r>
-      <w:bookmarkEnd w:id="34"/>
-    </w:p>
-    <w:p>
-      <w:pPr>
-        <w:pStyle w:val="Bibliography"/>
-        <w:rPr/>
-      </w:pPr>
-      <w:bookmarkStart w:id="35" w:name="ref-manzano2021fair"/>
-      <w:r>
-        <w:rPr/>
-        <w:t xml:space="preserve">Manzano, S., and A. C. Julier. 2021. How FAIR are plant sciences in the twenty-first century? The pressing need for reproducibility in plant ecology and evolution. </w:t>
-      </w:r>
-      <w:r>
-        <w:rPr>
-          <w:i/>
-          <w:iCs/>
-        </w:rPr>
-        <w:t>Proceedings of the Royal Society B</w:t>
-      </w:r>
-      <w:r>
-        <w:rPr/>
-        <w:t xml:space="preserve"> 288: 20202597.</w:t>
-      </w:r>
-      <w:bookmarkEnd w:id="35"/>
-    </w:p>
-    <w:p>
-      <w:pPr>
-        <w:pStyle w:val="Bibliography"/>
-        <w:rPr/>
-      </w:pPr>
-      <w:bookmarkStart w:id="36" w:name="ref-marsico2020small"/>
-      <w:r>
-        <w:rPr/>
-        <w:t xml:space="preserve">Marsico, T. D., E. R. Krimmel, J. R. Carter, E. L. Gillespie, P. D. Lowe, R. McCauley, A. B. Morris, et al. 2020. Small herbaria contribute unique biogeographic records to county, locality, and temporal scales. </w:t>
-      </w:r>
-      <w:r>
-        <w:rPr>
-          <w:i/>
-          <w:iCs/>
-        </w:rPr>
-        <w:t>American journal of botany</w:t>
-      </w:r>
-      <w:r>
-        <w:rPr/>
-        <w:t xml:space="preserve"> 107: 1577–1587.</w:t>
-      </w:r>
-      <w:bookmarkEnd w:id="36"/>
-    </w:p>
-    <w:p>
-      <w:pPr>
-        <w:pStyle w:val="Bibliography"/>
-        <w:rPr/>
-      </w:pPr>
-      <w:bookmarkStart w:id="37" w:name="ref-mishler2020spatial"/>
-      <w:r>
-        <w:rPr/>
-        <w:t xml:space="preserve">Mishler, B. D., R. Guralnick, P. S. Soltis, S. A. Smith, D. E. Soltis, N. Barve, J. M. Allen, and S. W. Laffan. 2020. Spatial phylogenetics of the north american flora. </w:t>
-      </w:r>
-      <w:r>
-        <w:rPr>
-          <w:i/>
-          <w:iCs/>
-        </w:rPr>
-        <w:t>Journal of Systematics and Evolution</w:t>
-      </w:r>
-      <w:r>
-        <w:rPr/>
-        <w:t xml:space="preserve"> 58: 393–405.</w:t>
-      </w:r>
-      <w:bookmarkEnd w:id="37"/>
-    </w:p>
-    <w:p>
-      <w:pPr>
-        <w:pStyle w:val="Bibliography"/>
-        <w:rPr/>
-      </w:pPr>
-      <w:bookmarkStart w:id="38" w:name="ref-nanglu2023nature"/>
-      <w:r>
-        <w:rPr/>
-        <w:t xml:space="preserve">Nanglu, K., D. de Carle, T. M. Cullen, E. B. Anderson, S. Arif, R. A. Castañeda, L. M. Chang, et al. 2023. The nature of science: The fundamental role of natural history in ecology, evolution, conservation, and education. </w:t>
-      </w:r>
-      <w:r>
-        <w:rPr>
-          <w:i/>
-          <w:iCs/>
-        </w:rPr>
-        <w:t>Ecology and Evolution</w:t>
-      </w:r>
-      <w:r>
-        <w:rPr/>
-        <w:t xml:space="preserve"> 13: e10621.</w:t>
-      </w:r>
-      <w:bookmarkEnd w:id="38"/>
-    </w:p>
-    <w:p>
-      <w:pPr>
-        <w:pStyle w:val="Bibliography"/>
-        <w:rPr/>
-      </w:pPr>
-      <w:bookmarkStart w:id="39" w:name="ref-patten2024geographic"/>
-      <w:r>
-        <w:rPr/>
-        <w:t xml:space="preserve">Patten, N. N., M. L. Gaynor, D. E. Soltis, and P. S. Soltis. 2024. Geographic and taxonomic occurrence r-based scrubbing (gatoRs): An r package and workflow for processing biodiversity data. </w:t>
-      </w:r>
-      <w:r>
-        <w:rPr>
-          <w:i/>
-          <w:iCs/>
-        </w:rPr>
-        <w:t>Applications in Plant Sciences</w:t>
-      </w:r>
-      <w:r>
-        <w:rPr/>
-        <w:t xml:space="preserve"> 12: e11575.</w:t>
-      </w:r>
-      <w:bookmarkEnd w:id="39"/>
-    </w:p>
-    <w:p>
-      <w:pPr>
-        <w:pStyle w:val="Bibliography"/>
-        <w:rPr/>
-      </w:pPr>
-      <w:bookmarkStart w:id="40" w:name="ref-perkins2020Plabel"/>
-      <w:r>
-        <w:rPr/>
-        <w:t>Perkins, K. 2020. Plabel.</w:t>
-      </w:r>
-      <w:bookmarkEnd w:id="40"/>
-    </w:p>
-    <w:p>
-      <w:pPr>
-        <w:pStyle w:val="Bibliography"/>
-        <w:rPr/>
-      </w:pPr>
-      <w:bookmarkStart w:id="41" w:name="ref-powo2024"/>
-      <w:r>
-        <w:rPr/>
-        <w:t>POWO. 2024. Geographic names information system (GNIS) - USGS national map downloadable data collection: U.s. Geological survey.</w:t>
-      </w:r>
-      <w:bookmarkEnd w:id="41"/>
-    </w:p>
-    <w:p>
-      <w:pPr>
-        <w:pStyle w:val="Bibliography"/>
-        <w:rPr/>
-      </w:pPr>
-      <w:bookmarkStart w:id="42" w:name="ref-prather2004decline"/>
-      <w:r>
-        <w:rPr/>
-        <w:t xml:space="preserve">Prather, L. A., O. Alvarez-Fuentes, M. H. Mayfield, and C. J. Ferguson. 2004. The decline of plant collecting in the united states: A threat to the infrastructure of biodiversity studies. </w:t>
-      </w:r>
-      <w:r>
-        <w:rPr>
-          <w:i/>
-          <w:iCs/>
-        </w:rPr>
-        <w:t>Systematic Botany</w:t>
-      </w:r>
-      <w:r>
-        <w:rPr/>
-        <w:t xml:space="preserve"> 29: 15–28.</w:t>
-      </w:r>
-      <w:bookmarkEnd w:id="42"/>
-    </w:p>
-    <w:p>
-      <w:pPr>
-        <w:pStyle w:val="Bibliography"/>
-        <w:rPr/>
-      </w:pPr>
-      <w:bookmarkStart w:id="43" w:name="ref-pyke2010biological"/>
-      <w:r>
-        <w:rPr/>
-        <w:t xml:space="preserve">Pyke, G. H., and P. R. Ehrlich. 2010. Biological collections and ecological/environmental research: A review, some observations and a look to the future. </w:t>
-      </w:r>
-      <w:r>
-        <w:rPr>
-          <w:i/>
-          <w:iCs/>
-        </w:rPr>
-        <w:t>Biological reviews</w:t>
-      </w:r>
-      <w:r>
-        <w:rPr/>
-        <w:t xml:space="preserve"> 85: 247–266.</w:t>
-      </w:r>
-      <w:bookmarkEnd w:id="43"/>
-    </w:p>
-    <w:p>
-      <w:pPr>
-        <w:pStyle w:val="Bibliography"/>
-        <w:rPr/>
-      </w:pPr>
-      <w:bookmarkStart w:id="44" w:name="ref-ronsted2020integrative"/>
-      <w:r>
-        <w:rPr/>
-        <w:t xml:space="preserve">Rønsted, N., O. M. Grace, and M. A. Carine. 2020. Integrative and translational uses of herbarium collections across time, space, and species. </w:t>
-      </w:r>
-      <w:r>
-        <w:rPr>
-          <w:i/>
-          <w:iCs/>
-        </w:rPr>
-        <w:t>Frontiers in Plant Science</w:t>
-      </w:r>
-      <w:r>
-        <w:rPr/>
-        <w:t xml:space="preserve"> 11: 1319.</w:t>
-      </w:r>
-      <w:bookmarkEnd w:id="44"/>
-    </w:p>
-    <w:p>
-      <w:pPr>
-        <w:pStyle w:val="Bibliography"/>
-        <w:rPr/>
-      </w:pPr>
-      <w:bookmarkStart w:id="45" w:name="ref-snethlage2022hierarchical"/>
-      <w:r>
-        <w:rPr/>
-        <w:t xml:space="preserve">Snethlage, M. A., J. Geschke, A. Ranipeta, W. Jetz, N. G. Yoccoz, C. Körner, E. M. Spehn, et al. 2022. A hierarchical inventory of the world’s mountains for global comparative mountain science. </w:t>
-      </w:r>
-      <w:r>
-        <w:rPr>
-          <w:i/>
-          <w:iCs/>
-        </w:rPr>
-        <w:t>Scientific data</w:t>
-      </w:r>
-      <w:r>
-        <w:rPr/>
-        <w:t xml:space="preserve"> 9: 149.</w:t>
-      </w:r>
-      <w:bookmarkEnd w:id="45"/>
-    </w:p>
-    <w:p>
-      <w:pPr>
-        <w:pStyle w:val="Bibliography"/>
-        <w:rPr/>
-      </w:pPr>
-      <w:bookmarkStart w:id="46" w:name="ref-gnis2024"/>
-      <w:r>
-        <w:rPr/>
-        <w:t>Survey, U. S. G. 2023. Geographic names information system (GNIS) - USGS national map downloadable data collection: U.s. Geological survey.</w:t>
-      </w:r>
-      <w:bookmarkEnd w:id="46"/>
-    </w:p>
-    <w:p>
-      <w:pPr>
-        <w:pStyle w:val="Bibliography"/>
-        <w:rPr/>
-      </w:pPr>
-      <w:bookmarkStart w:id="47" w:name="ref-ipni2024"/>
-      <w:r>
-        <w:rPr/>
-        <w:t>The Royal Botanic Gardens, H. U. H. &amp;. L., Kew, and A. N. Herbarium. 2024. International plant names index.</w:t>
-      </w:r>
-      <w:bookmarkEnd w:id="47"/>
-    </w:p>
-    <w:p>
-      <w:pPr>
-        <w:pStyle w:val="Bibliography"/>
-        <w:rPr/>
-      </w:pPr>
-      <w:bookmarkStart w:id="48" w:name="ref-thiers2021herbaria"/>
-      <w:r>
-        <w:rPr/>
-        <w:t>Thiers, B. M. 2021. The world’s herbaria 2021: A summary report based on data from index herbarium.</w:t>
-      </w:r>
-      <w:bookmarkEnd w:id="48"/>
-    </w:p>
-    <w:p>
-      <w:pPr>
-        <w:pStyle w:val="Bibliography"/>
-        <w:rPr/>
-      </w:pPr>
-      <w:bookmarkStart w:id="49" w:name="ref-tosa2021rapid"/>
-      <w:r>
-        <w:rPr/>
-        <w:t xml:space="preserve">Tosa, M. I., E. H. Dziedzic, C. L. Appel, J. Urbina, A. Massey, J. Ruprecht, C. E. Eriksson, et al. 2021. The rapid rise of next-generation natural history. </w:t>
-      </w:r>
-      <w:r>
-        <w:rPr>
-          <w:i/>
-          <w:iCs/>
-        </w:rPr>
-        <w:t>Frontiers in Ecology and Evolution</w:t>
-      </w:r>
-      <w:r>
-        <w:rPr/>
-        <w:t xml:space="preserve"> 9: 698131.</w:t>
-      </w:r>
-      <w:bookmarkEnd w:id="49"/>
-    </w:p>
-    <w:p>
-      <w:pPr>
-        <w:pStyle w:val="Bibliography"/>
-        <w:rPr/>
-      </w:pPr>
-      <w:bookmarkStart w:id="50" w:name="ref-walker2022tigris"/>
-      <w:r>
-        <w:rPr/>
-        <w:t xml:space="preserve">Walker, K. 2024. </w:t>
-      </w:r>
-      <w:hyperlink r:id="rId23">
-        <w:r>
-          <w:rPr>
-            <w:rStyle w:val="InternetLink"/>
-          </w:rPr>
-          <w:t>Tigris: Load census TIGER/line shapefiles</w:t>
-        </w:r>
-      </w:hyperlink>
-      <w:r>
-        <w:rPr/>
-        <w:t>.</w:t>
-      </w:r>
-      <w:bookmarkEnd w:id="50"/>
-    </w:p>
-    <w:p>
-      <w:pPr>
-        <w:pStyle w:val="Bibliography"/>
-        <w:rPr/>
-      </w:pPr>
-      <w:bookmarkStart w:id="51" w:name="ref-welsh2001rupert"/>
-      <w:r>
-        <w:rPr/>
-        <w:t xml:space="preserve">Welsh, S. L. 2001. Rupert c. Barneby (1911-2000). </w:t>
-      </w:r>
-      <w:r>
-        <w:rPr>
-          <w:i/>
-          <w:iCs/>
-        </w:rPr>
-        <w:t>Taxon</w:t>
-      </w:r>
-      <w:r>
-        <w:rPr/>
-        <w:t>.</w:t>
-      </w:r>
-      <w:bookmarkEnd w:id="51"/>
-    </w:p>
-    <w:p>
-      <w:pPr>
-        <w:pStyle w:val="Bibliography"/>
-        <w:rPr/>
-      </w:pPr>
-      <w:bookmarkStart w:id="52" w:name="ref-woodland2007botanists"/>
-      <w:r>
-        <w:rPr/>
-        <w:t xml:space="preserve">Woodland, D. W. 2007. Are botanists becoming the dinosaurs of biology in the 21st century? </w:t>
-      </w:r>
-      <w:r>
-        <w:rPr>
-          <w:i/>
-          <w:iCs/>
-        </w:rPr>
-        <w:t>South African Journal of Botany</w:t>
-      </w:r>
-      <w:r>
-        <w:rPr/>
-        <w:t xml:space="preserve"> 73: 343–346.</w:t>
-      </w:r>
-      <w:bookmarkEnd w:id="19"/>
-      <w:bookmarkEnd w:id="20"/>
-      <w:bookmarkEnd w:id="52"/>
-    </w:p>
-    <w:p>
-      <w:pPr>
-        <w:pStyle w:val="Heading1"/>
-        <w:rPr/>
-      </w:pPr>
-      <w:bookmarkStart w:id="53" w:name="supporting-information"/>
+      <w:bookmarkStart w:id="45" w:name="supporting-information"/>
       <w:r>
         <w:rPr/>
         <w:t>SUPPORTING INFORMATION</w:t>
@@ -2501,7 +2489,7 @@
         <w:rPr/>
         <w:t xml:space="preserve"> A table of all time trials for each function.</w:t>
       </w:r>
-      <w:bookmarkEnd w:id="53"/>
+      <w:bookmarkEnd w:id="45"/>
     </w:p>
     <w:sectPr>
       <w:type w:val="nextPage"/>
@@ -2539,6 +2527,7 @@
     <w:qFormat/>
     <w:pPr>
       <w:widowControl/>
+      <w:suppressAutoHyphens w:val="true"/>
       <w:bidi w:val="0"/>
       <w:spacing w:before="0" w:after="200"/>
       <w:jc w:val="left"/>
@@ -3369,6 +3358,7 @@
       <w:keepNext w:val="true"/>
       <w:keepLines/>
       <w:widowControl/>
+      <w:suppressAutoHyphens w:val="true"/>
       <w:bidi w:val="0"/>
       <w:spacing w:before="0" w:after="200"/>
       <w:jc w:val="center"/>
@@ -3390,6 +3380,7 @@
       <w:keepNext w:val="true"/>
       <w:keepLines/>
       <w:widowControl/>
+      <w:suppressAutoHyphens w:val="true"/>
       <w:bidi w:val="0"/>
       <w:spacing w:before="0" w:after="200"/>
       <w:jc w:val="center"/>

</xml_diff>